<commit_message>
Tried to jsonify every output from the database to make life easier for the frontend dev.
</commit_message>
<xml_diff>
--- a/ohjeet/Alustavia ohjeita front end kehittäjälle.docx
+++ b/ohjeet/Alustavia ohjeita front end kehittäjälle.docx
@@ -293,12 +293,59 @@
     </w:p>
     <w:p>
       <w:r>
+        <w:rPr>
+          <w:b/>
+          <w:bCs/>
+        </w:rPr>
+        <w:lastRenderedPageBreak/>
+        <w:t xml:space="preserve">HUOM! </w:t>
+      </w:r>
+      <w:r>
+        <w:t xml:space="preserve">Jos tunnus ja salasanalla löytyy </w:t>
+      </w:r>
+      <w:proofErr w:type="spellStart"/>
+      <w:proofErr w:type="gramStart"/>
+      <w:r>
+        <w:t>olemassaoleva</w:t>
+      </w:r>
+      <w:proofErr w:type="spellEnd"/>
+      <w:proofErr w:type="gramEnd"/>
+      <w:r>
+        <w:t xml:space="preserve"> peli, API palauttaa listan joka sisältää jokaisen pelin </w:t>
+      </w:r>
+      <w:proofErr w:type="spellStart"/>
+      <w:r>
+        <w:t>game_idn</w:t>
+      </w:r>
+      <w:proofErr w:type="spellEnd"/>
+      <w:r>
+        <w:t xml:space="preserve"> ja ohjelman pitäisi antaa käyttäjälle mahdollisuus joko poistaa </w:t>
+      </w:r>
+      <w:proofErr w:type="spellStart"/>
+      <w:r>
+        <w:t>aijjemat</w:t>
+      </w:r>
+      <w:proofErr w:type="spellEnd"/>
+      <w:r>
+        <w:t xml:space="preserve"> peli, TAI jatkaa peliä.</w:t>
+      </w:r>
+    </w:p>
+    <w:p/>
+    <w:p>
+      <w:pPr>
+        <w:rPr>
+          <w:b/>
+          <w:bCs/>
+        </w:rPr>
+      </w:pPr>
+      <w:r>
         <w:t>Nimi ja salasana tulee olla molemmat yli 4 kirjaimen kokoisia, mutta alle 32.</w:t>
       </w:r>
     </w:p>
-    <w:p>
-      <w:r>
-        <w:lastRenderedPageBreak/>
+    <w:p/>
+    <w:p/>
+    <w:p>
+      <w:r>
         <w:t xml:space="preserve">Molemmat pitää olla </w:t>
       </w:r>
       <w:proofErr w:type="gramStart"/>
@@ -428,10 +475,7 @@
       </w:r>
       <w:proofErr w:type="spellStart"/>
       <w:r>
-        <w:t>register</w:t>
-      </w:r>
-      <w:r>
-        <w:t>?name</w:t>
+        <w:t>register?name</w:t>
       </w:r>
       <w:proofErr w:type="spellEnd"/>
       <w:r>
@@ -490,6 +534,9 @@
         <w:t xml:space="preserve"> </w:t>
       </w:r>
       <w:r>
+        <w:rPr>
+          <w:noProof/>
+        </w:rPr>
         <w:drawing>
           <wp:inline distT="0" distB="0" distL="0" distR="0" wp14:anchorId="1DE61C61" wp14:editId="1881A3DB">
             <wp:extent cx="5731510" cy="3444240"/>
@@ -545,6 +592,7 @@
     </w:p>
     <w:p>
       <w:r>
+        <w:lastRenderedPageBreak/>
         <w:t>Pelaajan nimi (</w:t>
       </w:r>
       <w:proofErr w:type="spellStart"/>
@@ -615,7 +663,6 @@
     </w:p>
     <w:p>
       <w:r>
-        <w:lastRenderedPageBreak/>
         <w:t xml:space="preserve">Tiedot voidaan saamalla kutsumalla </w:t>
       </w:r>
       <w:proofErr w:type="spellStart"/>
@@ -688,13 +735,7 @@
         <w:rPr>
           <w:lang w:val="en-US"/>
         </w:rPr>
-        <w:t>get_game_details</w:t>
-      </w:r>
-      <w:r>
-        <w:rPr>
-          <w:lang w:val="en-US"/>
-        </w:rPr>
-        <w:t>?</w:t>
+        <w:t>get_game_details?</w:t>
       </w:r>
       <w:r>
         <w:rPr>
@@ -736,6 +777,9 @@
     </w:p>
     <w:p>
       <w:r>
+        <w:rPr>
+          <w:noProof/>
+        </w:rPr>
         <w:drawing>
           <wp:inline distT="0" distB="0" distL="0" distR="0" wp14:anchorId="06FD18E4" wp14:editId="3CABDFC7">
             <wp:extent cx="5731510" cy="295275"/>
@@ -810,6 +854,9 @@
     </w:p>
     <w:p>
       <w:r>
+        <w:rPr>
+          <w:noProof/>
+        </w:rPr>
         <w:drawing>
           <wp:inline distT="0" distB="0" distL="0" distR="0" wp14:anchorId="5534DB87" wp14:editId="2B55A4D7">
             <wp:extent cx="5731510" cy="2397125"/>
@@ -918,13 +965,7 @@
         <w:rPr>
           <w:lang w:val="en-US"/>
         </w:rPr>
-        <w:t>127.0.0.1/3000/api/</w:t>
-      </w:r>
-      <w:r>
-        <w:rPr>
-          <w:lang w:val="en-US"/>
-        </w:rPr>
-        <w:t>get_airport_info</w:t>
+        <w:t>127.0.0.1/3000/api/get_airport_info</w:t>
       </w:r>
       <w:r>
         <w:rPr>
@@ -947,6 +988,7 @@
     </w:p>
     <w:p>
       <w:r>
+        <w:lastRenderedPageBreak/>
         <w:t xml:space="preserve">API palauttaa seuraavat tiedot </w:t>
       </w:r>
       <w:proofErr w:type="spellStart"/>
@@ -963,7 +1005,9 @@
     </w:p>
     <w:p>
       <w:r>
-        <w:lastRenderedPageBreak/>
+        <w:rPr>
+          <w:noProof/>
+        </w:rPr>
         <w:drawing>
           <wp:inline distT="0" distB="0" distL="0" distR="0" wp14:anchorId="1050C8CE" wp14:editId="4405CEC4">
             <wp:extent cx="5731510" cy="4547870"/>
@@ -1122,13 +1166,7 @@
         <w:rPr>
           <w:lang w:val="en-US"/>
         </w:rPr>
-        <w:t>127.0.0.1/3000/api/</w:t>
-      </w:r>
-      <w:r>
-        <w:rPr>
-          <w:lang w:val="en-US"/>
-        </w:rPr>
-        <w:t>open_lootbox?game_i</w:t>
+        <w:t>127.0.0.1/3000/api/open_lootbox?game_i</w:t>
       </w:r>
       <w:r>
         <w:rPr>
@@ -1781,6 +1819,7 @@
   <w:style w:type="character" w:default="1" w:styleId="DefaultParagraphFont">
     <w:name w:val="Default Paragraph Font"/>
     <w:uiPriority w:val="1"/>
+    <w:semiHidden/>
     <w:unhideWhenUsed/>
   </w:style>
   <w:style w:type="table" w:default="1" w:styleId="TableNormal">

</xml_diff>

<commit_message>
further changes into backend, trying to add features to create a test game.
Basically trying to run a game from start to finish in the backend.
</commit_message>
<xml_diff>
--- a/ohjeet/Alustavia ohjeita front end kehittäjälle.docx
+++ b/ohjeet/Alustavia ohjeita front end kehittäjälle.docx
@@ -14,92 +14,35 @@
           <w:b/>
           <w:bCs/>
         </w:rPr>
-        <w:t xml:space="preserve">Alustavia ohjeita </w:t>
-      </w:r>
-      <w:proofErr w:type="spellStart"/>
-      <w:r>
+        <w:t>Alustavia ohjeita front end kehittäjälle:</w:t>
+      </w:r>
+    </w:p>
+    <w:p>
+      <w:pPr>
         <w:rPr>
           <w:b/>
           <w:bCs/>
         </w:rPr>
-        <w:t>front</w:t>
-      </w:r>
-      <w:proofErr w:type="spellEnd"/>
+      </w:pPr>
       <w:r>
         <w:rPr>
           <w:b/>
           <w:bCs/>
         </w:rPr>
-        <w:t xml:space="preserve"> </w:t>
-      </w:r>
-      <w:proofErr w:type="spellStart"/>
-      <w:r>
+        <w:t>Huom! Nämä ovat vian alustavia ideoita, jos keksit paremman, voit toteuttaa niin kuin haluat. Nämä ovat vain omia ajatuksia siitä että miltä asiat voisivat näyttää / miten voivat toimia.</w:t>
+      </w:r>
+    </w:p>
+    <w:p>
+      <w:pPr>
         <w:rPr>
           <w:b/>
           <w:bCs/>
         </w:rPr>
-        <w:t>end</w:t>
-      </w:r>
-      <w:proofErr w:type="spellEnd"/>
-      <w:r>
-        <w:rPr>
-          <w:b/>
-          <w:bCs/>
-        </w:rPr>
-        <w:t xml:space="preserve"> kehittäjälle:</w:t>
-      </w:r>
+      </w:pPr>
     </w:p>
     <w:p>
       <w:pPr>
-        <w:rPr>
-          <w:b/>
-          <w:bCs/>
-        </w:rPr>
-      </w:pPr>
-      <w:proofErr w:type="spellStart"/>
-      <w:r>
-        <w:rPr>
-          <w:b/>
-          <w:bCs/>
-        </w:rPr>
-        <w:t>Huom</w:t>
-      </w:r>
-      <w:proofErr w:type="spellEnd"/>
-      <w:r>
-        <w:rPr>
-          <w:b/>
-          <w:bCs/>
-        </w:rPr>
-        <w:t xml:space="preserve">! Nämä ovat vian alustavia ideoita, jos keksit paremman, voit toteuttaa niin kuin haluat. Nämä ovat vain omia ajatuksia </w:t>
-      </w:r>
-      <w:proofErr w:type="gramStart"/>
-      <w:r>
-        <w:rPr>
-          <w:b/>
-          <w:bCs/>
-        </w:rPr>
-        <w:t>siitä</w:t>
-      </w:r>
-      <w:proofErr w:type="gramEnd"/>
-      <w:r>
-        <w:rPr>
-          <w:b/>
-          <w:bCs/>
-        </w:rPr>
-        <w:t xml:space="preserve"> että miltä asiat voisivat näyttää / miten voivat toimia.</w:t>
-      </w:r>
-    </w:p>
-    <w:p>
-      <w:pPr>
-        <w:rPr>
-          <w:b/>
-          <w:bCs/>
-        </w:rPr>
-      </w:pPr>
-    </w:p>
-    <w:p>
-      <w:pPr>
-        <w:pStyle w:val="Heading1"/>
+        <w:pStyle w:val="Otsikko1"/>
       </w:pPr>
       <w:r>
         <w:t>Aloitussivu:</w:t>
@@ -169,7 +112,7 @@
     </w:p>
     <w:p>
       <w:pPr>
-        <w:pStyle w:val="Heading2"/>
+        <w:pStyle w:val="Otsikko2"/>
       </w:pPr>
       <w:r>
         <w:t>Pelin idean lyhyesti</w:t>
@@ -182,28 +125,12 @@
     </w:p>
     <w:p>
       <w:r>
-        <w:t xml:space="preserve">Miten pelin ominaisuudet toimivat, eli miten bensan vaihto toimii, miten </w:t>
-      </w:r>
-      <w:proofErr w:type="spellStart"/>
-      <w:r>
-        <w:t>lootboxit</w:t>
-      </w:r>
-      <w:proofErr w:type="spellEnd"/>
-      <w:r>
-        <w:t xml:space="preserve"> avataan, mikä pelin tavoite, miten voitetaan / hävitään jne. Lisää tähän tai poista </w:t>
-      </w:r>
-      <w:proofErr w:type="gramStart"/>
-      <w:r>
-        <w:t>asioita</w:t>
-      </w:r>
-      <w:proofErr w:type="gramEnd"/>
-      <w:r>
-        <w:t xml:space="preserve"> jos tulee parempia ideoita.</w:t>
+        <w:t>Miten pelin ominaisuudet toimivat, eli miten bensan vaihto toimii, miten lootboxit avataan, mikä pelin tavoite, miten voitetaan / hävitään jne. Lisää tähän tai poista asioita jos tulee parempia ideoita.</w:t>
       </w:r>
     </w:p>
     <w:p>
       <w:pPr>
-        <w:pStyle w:val="Heading2"/>
+        <w:pStyle w:val="Otsikko2"/>
       </w:pPr>
       <w:r>
         <w:t>Pelin tarina:</w:t>
@@ -211,274 +138,120 @@
     </w:p>
     <w:p>
       <w:r>
-        <w:t xml:space="preserve">Tämä voidaan luoda myöhemmin, väli aikaisesti voi vaikka sisältää pätkän </w:t>
-      </w:r>
-      <w:proofErr w:type="spellStart"/>
-      <w:r>
-        <w:t>Lorem</w:t>
-      </w:r>
-      <w:proofErr w:type="spellEnd"/>
-      <w:r>
-        <w:t xml:space="preserve"> </w:t>
-      </w:r>
-      <w:proofErr w:type="spellStart"/>
-      <w:r>
-        <w:t>Ipsumia</w:t>
-      </w:r>
-      <w:proofErr w:type="spellEnd"/>
-      <w:r>
-        <w:t>.</w:t>
+        <w:t>Tämä voidaan luoda myöhemmin, väli aikaisesti voi vaikka sisältää pätkän Lorem Ipsumia.</w:t>
       </w:r>
     </w:p>
     <w:p/>
     <w:p>
       <w:r>
-        <w:t xml:space="preserve">Käyttäjänimi &amp; Salasana kohdat ovat normaaleja </w:t>
-      </w:r>
-      <w:proofErr w:type="spellStart"/>
-      <w:r>
-        <w:t>text</w:t>
-      </w:r>
-      <w:proofErr w:type="spellEnd"/>
-      <w:r>
-        <w:t xml:space="preserve"> boxeja HTML:ssä.</w:t>
-      </w:r>
-    </w:p>
-    <w:p>
-      <w:r>
-        <w:t xml:space="preserve">Painamalla kirjaudu nappia kutsutaan </w:t>
-      </w:r>
-      <w:proofErr w:type="spellStart"/>
-      <w:r>
-        <w:t>seuraavata</w:t>
-      </w:r>
-      <w:proofErr w:type="spellEnd"/>
-      <w:r>
-        <w:t xml:space="preserve"> </w:t>
-      </w:r>
-      <w:proofErr w:type="spellStart"/>
-      <w:r>
-        <w:t>APIta</w:t>
-      </w:r>
-      <w:proofErr w:type="spellEnd"/>
-    </w:p>
-    <w:p>
-      <w:r>
-        <w:t>127.0.0.1/3000/</w:t>
-      </w:r>
-      <w:proofErr w:type="spellStart"/>
-      <w:r>
-        <w:t>api</w:t>
-      </w:r>
-      <w:proofErr w:type="spellEnd"/>
-      <w:r>
-        <w:t>/</w:t>
-      </w:r>
-      <w:proofErr w:type="spellStart"/>
-      <w:r>
-        <w:t>login?name</w:t>
-      </w:r>
-      <w:proofErr w:type="spellEnd"/>
-      <w:r>
-        <w:t>=</w:t>
-      </w:r>
-      <w:proofErr w:type="spellStart"/>
-      <w:r>
-        <w:t>nimi&amp;password</w:t>
-      </w:r>
-      <w:proofErr w:type="spellEnd"/>
-      <w:r>
-        <w:t>=salasana</w:t>
-      </w:r>
-    </w:p>
-    <w:p>
-      <w:r>
-        <w:t>Nimi ja salasana tulee olla molemmat yli 4 kirjaimen kokoisia, mutta alle 32.</w:t>
-      </w:r>
-    </w:p>
-    <w:p>
-      <w:r>
-        <w:lastRenderedPageBreak/>
-        <w:t xml:space="preserve">Molemmat pitää olla </w:t>
-      </w:r>
-      <w:proofErr w:type="gramStart"/>
-      <w:r>
-        <w:t>täytettynä</w:t>
-      </w:r>
-      <w:proofErr w:type="gramEnd"/>
-      <w:r>
-        <w:t xml:space="preserve"> ELLEI käyttäjä paina pelaa ilman käyttäjätunnus nappia, jolloin kutsutaan seuraavaa </w:t>
-      </w:r>
-      <w:proofErr w:type="spellStart"/>
-      <w:r>
-        <w:t>API:ta</w:t>
-      </w:r>
-      <w:proofErr w:type="spellEnd"/>
-    </w:p>
-    <w:p>
-      <w:pPr>
-        <w:rPr>
-          <w:lang w:val="en-US"/>
-        </w:rPr>
-      </w:pPr>
-      <w:r>
-        <w:rPr>
-          <w:lang w:val="en-US"/>
-        </w:rPr>
-        <w:t>127.0.</w:t>
-      </w:r>
-      <w:proofErr w:type="gramStart"/>
-      <w:r>
-        <w:rPr>
-          <w:lang w:val="en-US"/>
-        </w:rPr>
-        <w:t>0.1</w:t>
-      </w:r>
-      <w:proofErr w:type="gramEnd"/>
-      <w:r>
-        <w:rPr>
-          <w:lang w:val="en-US"/>
-        </w:rPr>
-        <w:t>/3000/</w:t>
-      </w:r>
-      <w:proofErr w:type="spellStart"/>
-      <w:r>
-        <w:rPr>
-          <w:lang w:val="en-US"/>
-        </w:rPr>
-        <w:t>api</w:t>
-      </w:r>
-      <w:proofErr w:type="spellEnd"/>
-      <w:r>
-        <w:rPr>
-          <w:lang w:val="en-US"/>
-        </w:rPr>
-        <w:t>/</w:t>
-      </w:r>
-      <w:proofErr w:type="spellStart"/>
-      <w:r>
-        <w:rPr>
-          <w:lang w:val="en-US"/>
-        </w:rPr>
-        <w:t>login</w:t>
-      </w:r>
-      <w:r>
-        <w:rPr>
-          <w:lang w:val="en-US"/>
-        </w:rPr>
-        <w:t>?name</w:t>
-      </w:r>
-      <w:proofErr w:type="spellEnd"/>
-      <w:r>
-        <w:rPr>
-          <w:lang w:val="en-US"/>
-        </w:rPr>
-        <w:t>=</w:t>
-      </w:r>
-      <w:proofErr w:type="spellStart"/>
-      <w:r>
-        <w:rPr>
-          <w:lang w:val="en-US"/>
-        </w:rPr>
-        <w:t>noreg&amp;password</w:t>
-      </w:r>
-      <w:proofErr w:type="spellEnd"/>
-      <w:r>
-        <w:rPr>
-          <w:lang w:val="en-US"/>
-        </w:rPr>
-        <w:t>=</w:t>
-      </w:r>
-      <w:proofErr w:type="spellStart"/>
-      <w:r>
-        <w:rPr>
-          <w:lang w:val="en-US"/>
-        </w:rPr>
-        <w:t>no</w:t>
-      </w:r>
-      <w:r>
-        <w:rPr>
-          <w:lang w:val="en-US"/>
-        </w:rPr>
-        <w:t>reg</w:t>
-      </w:r>
-      <w:proofErr w:type="spellEnd"/>
-    </w:p>
-    <w:p>
-      <w:pPr>
-        <w:rPr>
-          <w:lang w:val="en-US"/>
-        </w:rPr>
-      </w:pPr>
-    </w:p>
-    <w:p>
-      <w:r>
-        <w:t xml:space="preserve">Rekisteröitymiselle API on </w:t>
-      </w:r>
-      <w:r>
-        <w:t>127.0.0.1/3000/</w:t>
-      </w:r>
-      <w:proofErr w:type="spellStart"/>
-      <w:r>
-        <w:t>api</w:t>
-      </w:r>
-      <w:proofErr w:type="spellEnd"/>
-      <w:r>
-        <w:t>/</w:t>
-      </w:r>
-      <w:proofErr w:type="spellStart"/>
-      <w:r>
-        <w:t>register</w:t>
-      </w:r>
-      <w:r>
-        <w:t>?name</w:t>
-      </w:r>
-      <w:proofErr w:type="spellEnd"/>
-      <w:r>
-        <w:t>=</w:t>
-      </w:r>
-      <w:proofErr w:type="spellStart"/>
-      <w:r>
-        <w:t>nimi&amp;password</w:t>
-      </w:r>
-      <w:proofErr w:type="spellEnd"/>
-      <w:r>
-        <w:t>=salasana</w:t>
-      </w:r>
-    </w:p>
-    <w:p/>
+        <w:t>Käyttäjänimi &amp; Salasana kohdat ovat normaaleja text boxeja HTML:ssä.</w:t>
+      </w:r>
+    </w:p>
+    <w:p>
+      <w:r>
+        <w:t>Painamalla kirjaudu nappia kutsutaan seuraavata APIta</w:t>
+      </w:r>
+    </w:p>
+    <w:p>
+      <w:r>
+        <w:t>127.0.0.1/3000/api/login?name=nimi&amp;password=salasana</w:t>
+      </w:r>
+    </w:p>
     <w:p>
       <w:r>
         <w:rPr>
           <w:b/>
           <w:bCs/>
         </w:rPr>
+        <w:lastRenderedPageBreak/>
+        <w:t xml:space="preserve">HUOM! </w:t>
+      </w:r>
+      <w:r>
+        <w:t>Jos tunnus ja salasanalla löytyy olemassaoleva peli, API palauttaa listan joka sisältää jokaisen pelin game_idn ja ohjelman pitäisi antaa käyttäjälle mahdollisuus joko poistaa aijjemat peli, TAI jatkaa peliä.</w:t>
+      </w:r>
+    </w:p>
+    <w:p/>
+    <w:p>
+      <w:pPr>
+        <w:rPr>
+          <w:b/>
+          <w:bCs/>
+        </w:rPr>
+      </w:pPr>
+      <w:r>
+        <w:t>Nimi ja salasana tulee olla molemmat yli 4 kirjaimen kokoisia, mutta alle 32.</w:t>
+      </w:r>
+    </w:p>
+    <w:p/>
+    <w:p/>
+    <w:p>
+      <w:r>
+        <w:t>Molemmat pitää olla täytettynä ELLEI käyttäjä paina pelaa ilman käyttäjätunnus nappia, jolloin kutsutaan seuraavaa API:ta</w:t>
+      </w:r>
+    </w:p>
+    <w:p>
+      <w:pPr>
+        <w:rPr>
+          <w:lang w:val="en-US"/>
+        </w:rPr>
+      </w:pPr>
+      <w:r>
+        <w:rPr>
+          <w:lang w:val="en-US"/>
+        </w:rPr>
+        <w:t>127.0.0.1/3000/api/</w:t>
+      </w:r>
+      <w:r>
+        <w:rPr>
+          <w:lang w:val="en-US"/>
+        </w:rPr>
+        <w:t>login</w:t>
+      </w:r>
+      <w:r>
+        <w:rPr>
+          <w:lang w:val="en-US"/>
+        </w:rPr>
+        <w:t>?name=noreg&amp;password=no</w:t>
+      </w:r>
+      <w:r>
+        <w:rPr>
+          <w:lang w:val="en-US"/>
+        </w:rPr>
+        <w:t>reg</w:t>
+      </w:r>
+    </w:p>
+    <w:p>
+      <w:pPr>
+        <w:rPr>
+          <w:lang w:val="en-US"/>
+        </w:rPr>
+      </w:pPr>
+    </w:p>
+    <w:p>
+      <w:r>
+        <w:t xml:space="preserve">Rekisteröitymiselle API on </w:t>
+      </w:r>
+      <w:r>
+        <w:t>127.0.0.1/3000/api/register?name=nimi&amp;password=salasana</w:t>
+      </w:r>
+    </w:p>
+    <w:p/>
+    <w:p>
+      <w:r>
+        <w:rPr>
+          <w:b/>
+          <w:bCs/>
+        </w:rPr>
         <w:t>HUOM!</w:t>
       </w:r>
       <w:r>
-        <w:t xml:space="preserve"> Rekisteröityminen, kirjautuminen, tai ilman tunnusta pelaaminen, jokainen palauttaa </w:t>
-      </w:r>
-      <w:proofErr w:type="spellStart"/>
-      <w:r>
-        <w:t>game_id</w:t>
-      </w:r>
-      <w:proofErr w:type="spellEnd"/>
-      <w:r>
-        <w:t xml:space="preserve"> numero </w:t>
-      </w:r>
-      <w:proofErr w:type="spellStart"/>
-      <w:r>
-        <w:t>variablen</w:t>
-      </w:r>
-      <w:proofErr w:type="spellEnd"/>
-      <w:r>
-        <w:t>.</w:t>
+        <w:t xml:space="preserve"> Rekisteröityminen, kirjautuminen, tai ilman tunnusta pelaaminen, jokainen palauttaa game_id numero variablen.</w:t>
       </w:r>
     </w:p>
     <w:p/>
     <w:p>
       <w:pPr>
-        <w:pStyle w:val="Heading1"/>
+        <w:pStyle w:val="Otsikko1"/>
       </w:pPr>
       <w:r>
         <w:t>Päänäkymä pelille:</w:t>
@@ -490,6 +263,9 @@
         <w:t xml:space="preserve"> </w:t>
       </w:r>
       <w:r>
+        <w:rPr>
+          <w:noProof/>
+        </w:rPr>
         <w:drawing>
           <wp:inline distT="0" distB="0" distL="0" distR="0" wp14:anchorId="1DE61C61" wp14:editId="1881A3DB">
             <wp:extent cx="5731510" cy="3444240"/>
@@ -545,41 +321,18 @@
     </w:p>
     <w:p>
       <w:r>
-        <w:t>Pelaajan nimi (</w:t>
-      </w:r>
-      <w:proofErr w:type="spellStart"/>
-      <w:r>
-        <w:t>name</w:t>
-      </w:r>
-      <w:proofErr w:type="spellEnd"/>
-      <w:r>
-        <w:t>)</w:t>
-      </w:r>
-    </w:p>
-    <w:p>
-      <w:r>
-        <w:t>Aloitus lentokenttä (</w:t>
-      </w:r>
-      <w:proofErr w:type="spellStart"/>
-      <w:r>
-        <w:t>starting_airport</w:t>
-      </w:r>
-      <w:proofErr w:type="spellEnd"/>
-      <w:r>
-        <w:t>)</w:t>
-      </w:r>
-    </w:p>
-    <w:p>
-      <w:r>
-        <w:t>Nykyinen lentokenttä (</w:t>
-      </w:r>
-      <w:proofErr w:type="spellStart"/>
-      <w:r>
-        <w:t>location</w:t>
-      </w:r>
-      <w:proofErr w:type="spellEnd"/>
-      <w:r>
-        <w:t>)</w:t>
+        <w:lastRenderedPageBreak/>
+        <w:t>Pelaajan nimi (name)</w:t>
+      </w:r>
+    </w:p>
+    <w:p>
+      <w:r>
+        <w:t>Aloitus lentokenttä (starting_airport)</w:t>
+      </w:r>
+    </w:p>
+    <w:p>
+      <w:r>
+        <w:t>Nykyinen lentokenttä (location)</w:t>
       </w:r>
     </w:p>
     <w:p>
@@ -589,58 +342,17 @@
     </w:p>
     <w:p>
       <w:r>
-        <w:t>Bensan määrä (</w:t>
-      </w:r>
-      <w:proofErr w:type="spellStart"/>
-      <w:r>
-        <w:t>fuel</w:t>
-      </w:r>
-      <w:proofErr w:type="spellEnd"/>
-      <w:r>
-        <w:t>)</w:t>
-      </w:r>
-    </w:p>
-    <w:p>
-      <w:r>
-        <w:t>Timantti (</w:t>
-      </w:r>
-      <w:proofErr w:type="spellStart"/>
-      <w:r>
-        <w:t>diamond</w:t>
-      </w:r>
-      <w:proofErr w:type="spellEnd"/>
-      <w:r>
-        <w:t>)</w:t>
-      </w:r>
-    </w:p>
-    <w:p>
-      <w:r>
-        <w:lastRenderedPageBreak/>
-        <w:t xml:space="preserve">Tiedot voidaan saamalla kutsumalla </w:t>
-      </w:r>
-      <w:proofErr w:type="spellStart"/>
-      <w:r>
-        <w:t>seuraavata</w:t>
-      </w:r>
-      <w:proofErr w:type="spellEnd"/>
-      <w:r>
-        <w:t xml:space="preserve"> </w:t>
-      </w:r>
-      <w:proofErr w:type="spellStart"/>
-      <w:r>
-        <w:t>API:ta</w:t>
-      </w:r>
-      <w:proofErr w:type="spellEnd"/>
-      <w:r>
-        <w:t xml:space="preserve"> antamalla sille </w:t>
-      </w:r>
-      <w:proofErr w:type="spellStart"/>
-      <w:r>
-        <w:t>game_id</w:t>
-      </w:r>
-      <w:proofErr w:type="spellEnd"/>
-      <w:r>
-        <w:t xml:space="preserve"> mikä saatiin kirjautumisen / rekisteröitymisen yhteydessä. (voi myös saada muullakin tavalla, ei ole päätetty)</w:t>
+        <w:t>Bensan määrä (fuel)</w:t>
+      </w:r>
+    </w:p>
+    <w:p>
+      <w:r>
+        <w:t>Timantti (diamond)</w:t>
+      </w:r>
+    </w:p>
+    <w:p>
+      <w:r>
+        <w:t>Tiedot voidaan saamalla kutsumalla seuraavata API:ta antamalla sille game_id mikä saatiin kirjautumisen / rekisteröitymisen yhteydessä. (voi myös saada muullakin tavalla, ei ole päätetty)</w:t>
       </w:r>
     </w:p>
     <w:p>
@@ -653,82 +365,18 @@
         <w:rPr>
           <w:lang w:val="en-US"/>
         </w:rPr>
-        <w:t>127.0.</w:t>
-      </w:r>
-      <w:proofErr w:type="gramStart"/>
+        <w:t>127.0.0.1/3000/api/get_game_details?</w:t>
+      </w:r>
       <w:r>
         <w:rPr>
           <w:lang w:val="en-US"/>
         </w:rPr>
-        <w:t>0.1</w:t>
-      </w:r>
-      <w:proofErr w:type="gramEnd"/>
-      <w:r>
-        <w:rPr>
-          <w:lang w:val="en-US"/>
-        </w:rPr>
-        <w:t>/3000/</w:t>
-      </w:r>
-      <w:proofErr w:type="spellStart"/>
-      <w:r>
-        <w:rPr>
-          <w:lang w:val="en-US"/>
-        </w:rPr>
-        <w:t>api</w:t>
-      </w:r>
-      <w:proofErr w:type="spellEnd"/>
-      <w:r>
-        <w:rPr>
-          <w:lang w:val="en-US"/>
-        </w:rPr>
-        <w:t>/</w:t>
-      </w:r>
-      <w:proofErr w:type="spellStart"/>
-      <w:r>
-        <w:rPr>
-          <w:lang w:val="en-US"/>
-        </w:rPr>
-        <w:t>get_game_details</w:t>
-      </w:r>
-      <w:r>
-        <w:rPr>
-          <w:lang w:val="en-US"/>
-        </w:rPr>
-        <w:t>?</w:t>
-      </w:r>
-      <w:r>
-        <w:rPr>
-          <w:lang w:val="en-US"/>
-        </w:rPr>
-        <w:t>game_id</w:t>
-      </w:r>
-      <w:proofErr w:type="spellEnd"/>
-      <w:r>
-        <w:rPr>
-          <w:lang w:val="en-US"/>
-        </w:rPr>
-        <w:t>=</w:t>
-      </w:r>
-      <w:proofErr w:type="spellStart"/>
-      <w:r>
-        <w:rPr>
-          <w:lang w:val="en-US"/>
-        </w:rPr>
-        <w:t>game_id</w:t>
-      </w:r>
-      <w:proofErr w:type="spellEnd"/>
-    </w:p>
-    <w:p>
-      <w:r>
-        <w:t xml:space="preserve">API: palauttaa </w:t>
-      </w:r>
-      <w:proofErr w:type="spellStart"/>
-      <w:r>
-        <w:t>json</w:t>
-      </w:r>
-      <w:proofErr w:type="spellEnd"/>
-      <w:r>
-        <w:t xml:space="preserve"> muodossa s</w:t>
+        <w:t>game_id=game_id</w:t>
+      </w:r>
+    </w:p>
+    <w:p>
+      <w:r>
+        <w:t>API: palauttaa json muodossa s</w:t>
       </w:r>
       <w:r>
         <w:t>euraavat tiedot:</w:t>
@@ -736,6 +384,9 @@
     </w:p>
     <w:p>
       <w:r>
+        <w:rPr>
+          <w:noProof/>
+        </w:rPr>
         <w:drawing>
           <wp:inline distT="0" distB="0" distL="0" distR="0" wp14:anchorId="06FD18E4" wp14:editId="3CABDFC7">
             <wp:extent cx="5731510" cy="295275"/>
@@ -776,7 +427,7 @@
     <w:p/>
     <w:p>
       <w:pPr>
-        <w:pStyle w:val="Heading1"/>
+        <w:pStyle w:val="Otsikko1"/>
       </w:pPr>
       <w:r>
         <w:t>Mitä pääsivu sisältää väliaikaisesti:</w:t>
@@ -784,32 +435,22 @@
     </w:p>
     <w:p>
       <w:pPr>
-        <w:pStyle w:val="Heading2"/>
+        <w:pStyle w:val="Otsikko2"/>
       </w:pPr>
-      <w:proofErr w:type="spellStart"/>
-      <w:r>
-        <w:t>Lootboxit</w:t>
-      </w:r>
-      <w:proofErr w:type="spellEnd"/>
-      <w:r>
-        <w:t>:</w:t>
-      </w:r>
-    </w:p>
-    <w:p>
-      <w:r>
-        <w:t xml:space="preserve">Tämä voi olla </w:t>
-      </w:r>
-      <w:proofErr w:type="gramStart"/>
-      <w:r>
-        <w:t>nappi</w:t>
-      </w:r>
-      <w:proofErr w:type="gramEnd"/>
-      <w:r>
-        <w:t xml:space="preserve"> josta avautuu seuraavanlainen näkymä:</w:t>
-      </w:r>
-    </w:p>
-    <w:p>
-      <w:r>
+      <w:r>
+        <w:t>Lootboxit:</w:t>
+      </w:r>
+    </w:p>
+    <w:p>
+      <w:r>
+        <w:t>Tämä voi olla nappi josta avautuu seuraavanlainen näkymä:</w:t>
+      </w:r>
+    </w:p>
+    <w:p>
+      <w:r>
+        <w:rPr>
+          <w:noProof/>
+        </w:rPr>
         <w:drawing>
           <wp:inline distT="0" distB="0" distL="0" distR="0" wp14:anchorId="5534DB87" wp14:editId="2B55A4D7">
             <wp:extent cx="5731510" cy="2397125"/>
@@ -849,63 +490,18 @@
     </w:p>
     <w:p>
       <w:r>
-        <w:t xml:space="preserve">Jos lentokentän </w:t>
-      </w:r>
-      <w:proofErr w:type="spellStart"/>
-      <w:r>
-        <w:t>lootboxi</w:t>
-      </w:r>
-      <w:proofErr w:type="spellEnd"/>
-      <w:r>
-        <w:t xml:space="preserve"> on jo avattu, Avaa </w:t>
-      </w:r>
-      <w:proofErr w:type="spellStart"/>
-      <w:r>
-        <w:t>lootboxi</w:t>
-      </w:r>
-      <w:proofErr w:type="spellEnd"/>
-      <w:r>
-        <w:t xml:space="preserve"> nappi voidaan </w:t>
-      </w:r>
-      <w:proofErr w:type="spellStart"/>
-      <w:r>
-        <w:t>disabloida</w:t>
-      </w:r>
-      <w:proofErr w:type="spellEnd"/>
-      <w:r>
-        <w:t>.</w:t>
-      </w:r>
-    </w:p>
-    <w:p>
-      <w:r>
-        <w:t xml:space="preserve">Jos ei ole varaa bensalla avata, kyseinen nappi on </w:t>
-      </w:r>
-      <w:proofErr w:type="spellStart"/>
-      <w:r>
-        <w:t>disabloitu</w:t>
-      </w:r>
-      <w:proofErr w:type="spellEnd"/>
-      <w:r>
-        <w:t>. Sama pätee rahalla ostoon.</w:t>
+        <w:t>Jos lentokentän lootboxi on jo avattu, Avaa lootboxi nappi voidaan disabloida.</w:t>
+      </w:r>
+    </w:p>
+    <w:p>
+      <w:r>
+        <w:t>Jos ei ole varaa bensalla avata, kyseinen nappi on disabloitu. Sama pätee rahalla ostoon.</w:t>
       </w:r>
     </w:p>
     <w:p/>
     <w:p>
-      <w:proofErr w:type="spellStart"/>
-      <w:r>
-        <w:t>Lootboxin</w:t>
-      </w:r>
-      <w:proofErr w:type="spellEnd"/>
-      <w:r>
-        <w:t xml:space="preserve"> tilanne nykyiselle lentokentälle voidaan saada kutsumalla seuraavaa </w:t>
-      </w:r>
-      <w:proofErr w:type="spellStart"/>
-      <w:r>
-        <w:t>API:ta</w:t>
-      </w:r>
-      <w:proofErr w:type="spellEnd"/>
-      <w:r>
-        <w:t>:</w:t>
+      <w:r>
+        <w:t>Lootboxin tilanne nykyiselle lentokentälle voidaan saada kutsumalla seuraavaa API:ta:</w:t>
       </w:r>
     </w:p>
     <w:p>
@@ -918,52 +514,41 @@
         <w:rPr>
           <w:lang w:val="en-US"/>
         </w:rPr>
-        <w:t>127.0.0.1/3000/api/</w:t>
+        <w:t>127.0.0.1/3000/api/get_airport_info</w:t>
       </w:r>
       <w:r>
         <w:rPr>
           <w:lang w:val="en-US"/>
         </w:rPr>
-        <w:t>get_airport_info</w:t>
+        <w:t>rmation</w:t>
       </w:r>
       <w:r>
         <w:rPr>
           <w:lang w:val="en-US"/>
         </w:rPr>
-        <w:t>rmation</w:t>
+        <w:t>?</w:t>
       </w:r>
       <w:r>
         <w:rPr>
           <w:lang w:val="en-US"/>
         </w:rPr>
-        <w:t>?</w:t>
-      </w:r>
-      <w:r>
-        <w:rPr>
-          <w:lang w:val="en-US"/>
-        </w:rPr>
         <w:t>icao_code=icao_code&amp;game_id=game_id</w:t>
       </w:r>
     </w:p>
     <w:p>
       <w:r>
-        <w:t xml:space="preserve">API palauttaa seuraavat tiedot </w:t>
-      </w:r>
-      <w:proofErr w:type="spellStart"/>
-      <w:r>
-        <w:t>j</w:t>
-      </w:r>
-      <w:r>
-        <w:t>son</w:t>
-      </w:r>
-      <w:proofErr w:type="spellEnd"/>
-      <w:r>
-        <w:t xml:space="preserve"> muodossa:</w:t>
-      </w:r>
-    </w:p>
-    <w:p>
-      <w:r>
         <w:lastRenderedPageBreak/>
+        <w:t>API palauttaa seuraavat tiedot j</w:t>
+      </w:r>
+      <w:r>
+        <w:t>son muodossa:</w:t>
+      </w:r>
+    </w:p>
+    <w:p>
+      <w:r>
+        <w:rPr>
+          <w:noProof/>
+        </w:rPr>
         <w:drawing>
           <wp:inline distT="0" distB="0" distL="0" distR="0" wp14:anchorId="1050C8CE" wp14:editId="4405CEC4">
             <wp:extent cx="5731510" cy="4547870"/>
@@ -1003,73 +588,17 @@
     </w:p>
     <w:p>
       <w:r>
-        <w:t xml:space="preserve">Tiedot mihin haluat kiinnittää huomiota ovat </w:t>
-      </w:r>
-      <w:proofErr w:type="spellStart"/>
-      <w:r>
-        <w:t>lootbox_id</w:t>
-      </w:r>
-      <w:proofErr w:type="spellEnd"/>
-      <w:r>
-        <w:t xml:space="preserve"> ja </w:t>
-      </w:r>
-      <w:proofErr w:type="spellStart"/>
-      <w:r>
-        <w:t>lootbox_status</w:t>
-      </w:r>
-      <w:proofErr w:type="spellEnd"/>
-      <w:r>
-        <w:t>.</w:t>
-      </w:r>
-    </w:p>
-    <w:p>
-      <w:r>
-        <w:t xml:space="preserve">Jos </w:t>
-      </w:r>
-      <w:proofErr w:type="spellStart"/>
-      <w:r>
-        <w:t>lootbox_status</w:t>
-      </w:r>
-      <w:proofErr w:type="spellEnd"/>
-      <w:r>
-        <w:t xml:space="preserve"> on 0 tai </w:t>
-      </w:r>
-      <w:proofErr w:type="spellStart"/>
-      <w:r>
-        <w:t>None</w:t>
-      </w:r>
-      <w:proofErr w:type="spellEnd"/>
-      <w:r>
-        <w:t>/</w:t>
-      </w:r>
-      <w:proofErr w:type="spellStart"/>
-      <w:r>
-        <w:t>null</w:t>
-      </w:r>
-      <w:proofErr w:type="spellEnd"/>
-      <w:r>
-        <w:t xml:space="preserve">: </w:t>
-      </w:r>
-      <w:proofErr w:type="spellStart"/>
-      <w:r>
-        <w:t>lootboxia</w:t>
-      </w:r>
-      <w:proofErr w:type="spellEnd"/>
-      <w:r>
-        <w:t xml:space="preserve"> EI ole avattu.</w:t>
-      </w:r>
-    </w:p>
-    <w:p>
-      <w:r>
-        <w:t xml:space="preserve">Jos se on 1 tai </w:t>
-      </w:r>
-      <w:proofErr w:type="spellStart"/>
-      <w:r>
-        <w:t>True</w:t>
-      </w:r>
-      <w:proofErr w:type="spellEnd"/>
-      <w:r>
-        <w:t>: se ON avattu.</w:t>
+        <w:t>Tiedot mihin haluat kiinnittää huomiota ovat lootbox_id ja lootbox_status.</w:t>
+      </w:r>
+    </w:p>
+    <w:p>
+      <w:r>
+        <w:t>Jos lootbox_status on 0 tai None/null: lootboxia EI ole avattu.</w:t>
+      </w:r>
+    </w:p>
+    <w:p>
+      <w:r>
+        <w:t>Jos se on 1 tai True: se ON avattu.</w:t>
       </w:r>
     </w:p>
     <w:p/>
@@ -1077,7 +606,7 @@
     <w:p/>
     <w:p>
       <w:pPr>
-        <w:pStyle w:val="Heading3"/>
+        <w:pStyle w:val="Otsikko3"/>
       </w:pPr>
       <w:r>
         <w:t>Avaami</w:t>
@@ -1087,29 +616,8 @@
       </w:r>
     </w:p>
     <w:p>
-      <w:proofErr w:type="spellStart"/>
-      <w:r>
-        <w:t>Lootboxin</w:t>
-      </w:r>
-      <w:proofErr w:type="spellEnd"/>
-      <w:r>
-        <w:t xml:space="preserve"> voi avata kutsumalla </w:t>
-      </w:r>
-      <w:proofErr w:type="spellStart"/>
-      <w:r>
-        <w:t>seuraavaata</w:t>
-      </w:r>
-      <w:proofErr w:type="spellEnd"/>
-      <w:r>
-        <w:t xml:space="preserve"> </w:t>
-      </w:r>
-      <w:proofErr w:type="spellStart"/>
-      <w:r>
-        <w:t>API:ta</w:t>
-      </w:r>
-      <w:proofErr w:type="spellEnd"/>
-      <w:r>
-        <w:t>:</w:t>
+      <w:r>
+        <w:t>Lootboxin voi avata kutsumalla seuraavaata API:ta:</w:t>
       </w:r>
     </w:p>
     <w:p>
@@ -1122,19 +630,32 @@
         <w:rPr>
           <w:lang w:val="en-US"/>
         </w:rPr>
-        <w:t>127.0.0.1/3000/api/</w:t>
+        <w:t>127.0.0.1/3000/api/open_lootbox?game_i</w:t>
       </w:r>
       <w:r>
         <w:rPr>
           <w:lang w:val="en-US"/>
         </w:rPr>
-        <w:t>open_lootbox?game_i</w:t>
+        <w:t>d=game_id&amp;icao_code=icao_code</w:t>
       </w:r>
       <w:r>
         <w:rPr>
           <w:lang w:val="en-US"/>
         </w:rPr>
-        <w:t>d=game_id&amp;icao_code=icao_code</w:t>
+        <w:t>&amp;open_type=open_type</w:t>
+      </w:r>
+    </w:p>
+    <w:p>
+      <w:pPr>
+        <w:rPr>
+          <w:lang w:val="en-US"/>
+        </w:rPr>
+      </w:pPr>
+      <w:r>
+        <w:rPr>
+          <w:lang w:val="en-US"/>
+        </w:rPr>
+        <w:t>open_type = money TAI fuel</w:t>
       </w:r>
     </w:p>
     <w:p>
@@ -1149,22 +670,22 @@
     <w:p/>
     <w:p>
       <w:r>
+        <w:lastRenderedPageBreak/>
         <w:t xml:space="preserve"> </w:t>
       </w:r>
     </w:p>
     <w:p>
       <w:pPr>
-        <w:pStyle w:val="Heading2"/>
+        <w:pStyle w:val="Otsikko2"/>
       </w:pPr>
       <w:r>
-        <w:lastRenderedPageBreak/>
         <w:t>Bensan osto:</w:t>
       </w:r>
     </w:p>
     <w:p/>
     <w:p>
       <w:pPr>
-        <w:pStyle w:val="Heading2"/>
+        <w:pStyle w:val="Otsikko2"/>
       </w:pPr>
       <w:r>
         <w:t>Lennon tekeminen:</w:t>
@@ -1576,16 +1097,16 @@
     <w:lsdException w:name="Unresolved Mention" w:semiHidden="1" w:unhideWhenUsed="1"/>
     <w:lsdException w:name="Smart Link" w:semiHidden="1" w:unhideWhenUsed="1"/>
   </w:latentStyles>
-  <w:style w:type="paragraph" w:default="1" w:styleId="Normal">
+  <w:style w:type="paragraph" w:default="1" w:styleId="Normaali">
     <w:name w:val="Normal"/>
     <w:qFormat/>
     <w:rsid w:val="006B6109"/>
   </w:style>
-  <w:style w:type="paragraph" w:styleId="Heading1">
+  <w:style w:type="paragraph" w:styleId="Otsikko1">
     <w:name w:val="heading 1"/>
-    <w:basedOn w:val="Normal"/>
-    <w:next w:val="Normal"/>
-    <w:link w:val="Heading1Char"/>
+    <w:basedOn w:val="Normaali"/>
+    <w:next w:val="Normaali"/>
+    <w:link w:val="Otsikko1Char"/>
     <w:uiPriority w:val="9"/>
     <w:qFormat/>
     <w:rsid w:val="00E40027"/>
@@ -1602,11 +1123,11 @@
       <w:szCs w:val="40"/>
     </w:rPr>
   </w:style>
-  <w:style w:type="paragraph" w:styleId="Heading2">
+  <w:style w:type="paragraph" w:styleId="Otsikko2">
     <w:name w:val="heading 2"/>
-    <w:basedOn w:val="Normal"/>
-    <w:next w:val="Normal"/>
-    <w:link w:val="Heading2Char"/>
+    <w:basedOn w:val="Normaali"/>
+    <w:next w:val="Normaali"/>
+    <w:link w:val="Otsikko2Char"/>
     <w:uiPriority w:val="9"/>
     <w:unhideWhenUsed/>
     <w:qFormat/>
@@ -1624,11 +1145,11 @@
       <w:szCs w:val="32"/>
     </w:rPr>
   </w:style>
-  <w:style w:type="paragraph" w:styleId="Heading3">
+  <w:style w:type="paragraph" w:styleId="Otsikko3">
     <w:name w:val="heading 3"/>
-    <w:basedOn w:val="Normal"/>
-    <w:next w:val="Normal"/>
-    <w:link w:val="Heading3Char"/>
+    <w:basedOn w:val="Normaali"/>
+    <w:next w:val="Normaali"/>
+    <w:link w:val="Otsikko3Char"/>
     <w:uiPriority w:val="9"/>
     <w:unhideWhenUsed/>
     <w:qFormat/>
@@ -1646,11 +1167,11 @@
       <w:szCs w:val="28"/>
     </w:rPr>
   </w:style>
-  <w:style w:type="paragraph" w:styleId="Heading4">
+  <w:style w:type="paragraph" w:styleId="Otsikko4">
     <w:name w:val="heading 4"/>
-    <w:basedOn w:val="Normal"/>
-    <w:next w:val="Normal"/>
-    <w:link w:val="Heading4Char"/>
+    <w:basedOn w:val="Normaali"/>
+    <w:next w:val="Normaali"/>
+    <w:link w:val="Otsikko4Char"/>
     <w:uiPriority w:val="9"/>
     <w:semiHidden/>
     <w:unhideWhenUsed/>
@@ -1669,11 +1190,11 @@
       <w:color w:val="0F4761" w:themeColor="accent1" w:themeShade="BF"/>
     </w:rPr>
   </w:style>
-  <w:style w:type="paragraph" w:styleId="Heading5">
+  <w:style w:type="paragraph" w:styleId="Otsikko5">
     <w:name w:val="heading 5"/>
-    <w:basedOn w:val="Normal"/>
-    <w:next w:val="Normal"/>
-    <w:link w:val="Heading5Char"/>
+    <w:basedOn w:val="Normaali"/>
+    <w:next w:val="Normaali"/>
+    <w:link w:val="Otsikko5Char"/>
     <w:uiPriority w:val="9"/>
     <w:semiHidden/>
     <w:unhideWhenUsed/>
@@ -1690,11 +1211,11 @@
       <w:color w:val="0F4761" w:themeColor="accent1" w:themeShade="BF"/>
     </w:rPr>
   </w:style>
-  <w:style w:type="paragraph" w:styleId="Heading6">
+  <w:style w:type="paragraph" w:styleId="Otsikko6">
     <w:name w:val="heading 6"/>
-    <w:basedOn w:val="Normal"/>
-    <w:next w:val="Normal"/>
-    <w:link w:val="Heading6Char"/>
+    <w:basedOn w:val="Normaali"/>
+    <w:next w:val="Normaali"/>
+    <w:link w:val="Otsikko6Char"/>
     <w:uiPriority w:val="9"/>
     <w:semiHidden/>
     <w:unhideWhenUsed/>
@@ -1713,11 +1234,11 @@
       <w:color w:val="595959" w:themeColor="text1" w:themeTint="A6"/>
     </w:rPr>
   </w:style>
-  <w:style w:type="paragraph" w:styleId="Heading7">
+  <w:style w:type="paragraph" w:styleId="Otsikko7">
     <w:name w:val="heading 7"/>
-    <w:basedOn w:val="Normal"/>
-    <w:next w:val="Normal"/>
-    <w:link w:val="Heading7Char"/>
+    <w:basedOn w:val="Normaali"/>
+    <w:next w:val="Normaali"/>
+    <w:link w:val="Otsikko7Char"/>
     <w:uiPriority w:val="9"/>
     <w:semiHidden/>
     <w:unhideWhenUsed/>
@@ -1734,11 +1255,11 @@
       <w:color w:val="595959" w:themeColor="text1" w:themeTint="A6"/>
     </w:rPr>
   </w:style>
-  <w:style w:type="paragraph" w:styleId="Heading8">
+  <w:style w:type="paragraph" w:styleId="Otsikko8">
     <w:name w:val="heading 8"/>
-    <w:basedOn w:val="Normal"/>
-    <w:next w:val="Normal"/>
-    <w:link w:val="Heading8Char"/>
+    <w:basedOn w:val="Normaali"/>
+    <w:next w:val="Normaali"/>
+    <w:link w:val="Otsikko8Char"/>
     <w:uiPriority w:val="9"/>
     <w:semiHidden/>
     <w:unhideWhenUsed/>
@@ -1757,11 +1278,11 @@
       <w:color w:val="272727" w:themeColor="text1" w:themeTint="D8"/>
     </w:rPr>
   </w:style>
-  <w:style w:type="paragraph" w:styleId="Heading9">
+  <w:style w:type="paragraph" w:styleId="Otsikko9">
     <w:name w:val="heading 9"/>
-    <w:basedOn w:val="Normal"/>
-    <w:next w:val="Normal"/>
-    <w:link w:val="Heading9Char"/>
+    <w:basedOn w:val="Normaali"/>
+    <w:next w:val="Normaali"/>
+    <w:link w:val="Otsikko9Char"/>
     <w:uiPriority w:val="9"/>
     <w:semiHidden/>
     <w:unhideWhenUsed/>
@@ -1778,12 +1299,13 @@
       <w:color w:val="272727" w:themeColor="text1" w:themeTint="D8"/>
     </w:rPr>
   </w:style>
-  <w:style w:type="character" w:default="1" w:styleId="DefaultParagraphFont">
+  <w:style w:type="character" w:default="1" w:styleId="Kappaleenoletusfontti">
     <w:name w:val="Default Paragraph Font"/>
     <w:uiPriority w:val="1"/>
+    <w:semiHidden/>
     <w:unhideWhenUsed/>
   </w:style>
-  <w:style w:type="table" w:default="1" w:styleId="TableNormal">
+  <w:style w:type="table" w:default="1" w:styleId="Normaalitaulukko">
     <w:name w:val="Normal Table"/>
     <w:uiPriority w:val="99"/>
     <w:semiHidden/>
@@ -1798,16 +1320,16 @@
       </w:tblCellMar>
     </w:tblPr>
   </w:style>
-  <w:style w:type="numbering" w:default="1" w:styleId="NoList">
+  <w:style w:type="numbering" w:default="1" w:styleId="Eiluetteloa">
     <w:name w:val="No List"/>
     <w:uiPriority w:val="99"/>
     <w:semiHidden/>
     <w:unhideWhenUsed/>
   </w:style>
-  <w:style w:type="character" w:customStyle="1" w:styleId="Heading1Char">
-    <w:name w:val="Heading 1 Char"/>
-    <w:basedOn w:val="DefaultParagraphFont"/>
-    <w:link w:val="Heading1"/>
+  <w:style w:type="character" w:customStyle="1" w:styleId="Otsikko1Char">
+    <w:name w:val="Otsikko 1 Char"/>
+    <w:basedOn w:val="Kappaleenoletusfontti"/>
+    <w:link w:val="Otsikko1"/>
     <w:uiPriority w:val="9"/>
     <w:rsid w:val="00E40027"/>
     <w:rPr>
@@ -1817,10 +1339,10 @@
       <w:szCs w:val="40"/>
     </w:rPr>
   </w:style>
-  <w:style w:type="character" w:customStyle="1" w:styleId="Heading2Char">
-    <w:name w:val="Heading 2 Char"/>
-    <w:basedOn w:val="DefaultParagraphFont"/>
-    <w:link w:val="Heading2"/>
+  <w:style w:type="character" w:customStyle="1" w:styleId="Otsikko2Char">
+    <w:name w:val="Otsikko 2 Char"/>
+    <w:basedOn w:val="Kappaleenoletusfontti"/>
+    <w:link w:val="Otsikko2"/>
     <w:uiPriority w:val="9"/>
     <w:rsid w:val="00E40027"/>
     <w:rPr>
@@ -1830,10 +1352,10 @@
       <w:szCs w:val="32"/>
     </w:rPr>
   </w:style>
-  <w:style w:type="character" w:customStyle="1" w:styleId="Heading3Char">
-    <w:name w:val="Heading 3 Char"/>
-    <w:basedOn w:val="DefaultParagraphFont"/>
-    <w:link w:val="Heading3"/>
+  <w:style w:type="character" w:customStyle="1" w:styleId="Otsikko3Char">
+    <w:name w:val="Otsikko 3 Char"/>
+    <w:basedOn w:val="Kappaleenoletusfontti"/>
+    <w:link w:val="Otsikko3"/>
     <w:uiPriority w:val="9"/>
     <w:rsid w:val="00E40027"/>
     <w:rPr>
@@ -1843,10 +1365,10 @@
       <w:szCs w:val="28"/>
     </w:rPr>
   </w:style>
-  <w:style w:type="character" w:customStyle="1" w:styleId="Heading4Char">
-    <w:name w:val="Heading 4 Char"/>
-    <w:basedOn w:val="DefaultParagraphFont"/>
-    <w:link w:val="Heading4"/>
+  <w:style w:type="character" w:customStyle="1" w:styleId="Otsikko4Char">
+    <w:name w:val="Otsikko 4 Char"/>
+    <w:basedOn w:val="Kappaleenoletusfontti"/>
+    <w:link w:val="Otsikko4"/>
     <w:uiPriority w:val="9"/>
     <w:semiHidden/>
     <w:rsid w:val="00E40027"/>
@@ -1857,10 +1379,10 @@
       <w:color w:val="0F4761" w:themeColor="accent1" w:themeShade="BF"/>
     </w:rPr>
   </w:style>
-  <w:style w:type="character" w:customStyle="1" w:styleId="Heading5Char">
-    <w:name w:val="Heading 5 Char"/>
-    <w:basedOn w:val="DefaultParagraphFont"/>
-    <w:link w:val="Heading5"/>
+  <w:style w:type="character" w:customStyle="1" w:styleId="Otsikko5Char">
+    <w:name w:val="Otsikko 5 Char"/>
+    <w:basedOn w:val="Kappaleenoletusfontti"/>
+    <w:link w:val="Otsikko5"/>
     <w:uiPriority w:val="9"/>
     <w:semiHidden/>
     <w:rsid w:val="00E40027"/>
@@ -1869,10 +1391,10 @@
       <w:color w:val="0F4761" w:themeColor="accent1" w:themeShade="BF"/>
     </w:rPr>
   </w:style>
-  <w:style w:type="character" w:customStyle="1" w:styleId="Heading6Char">
-    <w:name w:val="Heading 6 Char"/>
-    <w:basedOn w:val="DefaultParagraphFont"/>
-    <w:link w:val="Heading6"/>
+  <w:style w:type="character" w:customStyle="1" w:styleId="Otsikko6Char">
+    <w:name w:val="Otsikko 6 Char"/>
+    <w:basedOn w:val="Kappaleenoletusfontti"/>
+    <w:link w:val="Otsikko6"/>
     <w:uiPriority w:val="9"/>
     <w:semiHidden/>
     <w:rsid w:val="00E40027"/>
@@ -1883,10 +1405,10 @@
       <w:color w:val="595959" w:themeColor="text1" w:themeTint="A6"/>
     </w:rPr>
   </w:style>
-  <w:style w:type="character" w:customStyle="1" w:styleId="Heading7Char">
-    <w:name w:val="Heading 7 Char"/>
-    <w:basedOn w:val="DefaultParagraphFont"/>
-    <w:link w:val="Heading7"/>
+  <w:style w:type="character" w:customStyle="1" w:styleId="Otsikko7Char">
+    <w:name w:val="Otsikko 7 Char"/>
+    <w:basedOn w:val="Kappaleenoletusfontti"/>
+    <w:link w:val="Otsikko7"/>
     <w:uiPriority w:val="9"/>
     <w:semiHidden/>
     <w:rsid w:val="00E40027"/>
@@ -1895,10 +1417,10 @@
       <w:color w:val="595959" w:themeColor="text1" w:themeTint="A6"/>
     </w:rPr>
   </w:style>
-  <w:style w:type="character" w:customStyle="1" w:styleId="Heading8Char">
-    <w:name w:val="Heading 8 Char"/>
-    <w:basedOn w:val="DefaultParagraphFont"/>
-    <w:link w:val="Heading8"/>
+  <w:style w:type="character" w:customStyle="1" w:styleId="Otsikko8Char">
+    <w:name w:val="Otsikko 8 Char"/>
+    <w:basedOn w:val="Kappaleenoletusfontti"/>
+    <w:link w:val="Otsikko8"/>
     <w:uiPriority w:val="9"/>
     <w:semiHidden/>
     <w:rsid w:val="00E40027"/>
@@ -1909,10 +1431,10 @@
       <w:color w:val="272727" w:themeColor="text1" w:themeTint="D8"/>
     </w:rPr>
   </w:style>
-  <w:style w:type="character" w:customStyle="1" w:styleId="Heading9Char">
-    <w:name w:val="Heading 9 Char"/>
-    <w:basedOn w:val="DefaultParagraphFont"/>
-    <w:link w:val="Heading9"/>
+  <w:style w:type="character" w:customStyle="1" w:styleId="Otsikko9Char">
+    <w:name w:val="Otsikko 9 Char"/>
+    <w:basedOn w:val="Kappaleenoletusfontti"/>
+    <w:link w:val="Otsikko9"/>
     <w:uiPriority w:val="9"/>
     <w:semiHidden/>
     <w:rsid w:val="00E40027"/>
@@ -1921,11 +1443,11 @@
       <w:color w:val="272727" w:themeColor="text1" w:themeTint="D8"/>
     </w:rPr>
   </w:style>
-  <w:style w:type="paragraph" w:styleId="Title">
+  <w:style w:type="paragraph" w:styleId="Otsikko">
     <w:name w:val="Title"/>
-    <w:basedOn w:val="Normal"/>
-    <w:next w:val="Normal"/>
-    <w:link w:val="TitleChar"/>
+    <w:basedOn w:val="Normaali"/>
+    <w:next w:val="Normaali"/>
+    <w:link w:val="OtsikkoChar"/>
     <w:uiPriority w:val="10"/>
     <w:qFormat/>
     <w:rsid w:val="00E40027"/>
@@ -1941,10 +1463,10 @@
       <w:szCs w:val="56"/>
     </w:rPr>
   </w:style>
-  <w:style w:type="character" w:customStyle="1" w:styleId="TitleChar">
-    <w:name w:val="Title Char"/>
-    <w:basedOn w:val="DefaultParagraphFont"/>
-    <w:link w:val="Title"/>
+  <w:style w:type="character" w:customStyle="1" w:styleId="OtsikkoChar">
+    <w:name w:val="Otsikko Char"/>
+    <w:basedOn w:val="Kappaleenoletusfontti"/>
+    <w:link w:val="Otsikko"/>
     <w:uiPriority w:val="10"/>
     <w:rsid w:val="00E40027"/>
     <w:rPr>
@@ -1955,11 +1477,11 @@
       <w:szCs w:val="56"/>
     </w:rPr>
   </w:style>
-  <w:style w:type="paragraph" w:styleId="Subtitle">
+  <w:style w:type="paragraph" w:styleId="Alaotsikko">
     <w:name w:val="Subtitle"/>
-    <w:basedOn w:val="Normal"/>
-    <w:next w:val="Normal"/>
-    <w:link w:val="SubtitleChar"/>
+    <w:basedOn w:val="Normaali"/>
+    <w:next w:val="Normaali"/>
+    <w:link w:val="AlaotsikkoChar"/>
     <w:uiPriority w:val="11"/>
     <w:qFormat/>
     <w:rsid w:val="00E40027"/>
@@ -1976,10 +1498,10 @@
       <w:szCs w:val="28"/>
     </w:rPr>
   </w:style>
-  <w:style w:type="character" w:customStyle="1" w:styleId="SubtitleChar">
-    <w:name w:val="Subtitle Char"/>
-    <w:basedOn w:val="DefaultParagraphFont"/>
-    <w:link w:val="Subtitle"/>
+  <w:style w:type="character" w:customStyle="1" w:styleId="AlaotsikkoChar">
+    <w:name w:val="Alaotsikko Char"/>
+    <w:basedOn w:val="Kappaleenoletusfontti"/>
+    <w:link w:val="Alaotsikko"/>
     <w:uiPriority w:val="11"/>
     <w:rsid w:val="00E40027"/>
     <w:rPr>
@@ -1990,11 +1512,11 @@
       <w:szCs w:val="28"/>
     </w:rPr>
   </w:style>
-  <w:style w:type="paragraph" w:styleId="Quote">
+  <w:style w:type="paragraph" w:styleId="Lainaus">
     <w:name w:val="Quote"/>
-    <w:basedOn w:val="Normal"/>
-    <w:next w:val="Normal"/>
-    <w:link w:val="QuoteChar"/>
+    <w:basedOn w:val="Normaali"/>
+    <w:next w:val="Normaali"/>
+    <w:link w:val="LainausChar"/>
     <w:uiPriority w:val="29"/>
     <w:qFormat/>
     <w:rsid w:val="00E40027"/>
@@ -2008,10 +1530,10 @@
       <w:color w:val="404040" w:themeColor="text1" w:themeTint="BF"/>
     </w:rPr>
   </w:style>
-  <w:style w:type="character" w:customStyle="1" w:styleId="QuoteChar">
-    <w:name w:val="Quote Char"/>
-    <w:basedOn w:val="DefaultParagraphFont"/>
-    <w:link w:val="Quote"/>
+  <w:style w:type="character" w:customStyle="1" w:styleId="LainausChar">
+    <w:name w:val="Lainaus Char"/>
+    <w:basedOn w:val="Kappaleenoletusfontti"/>
+    <w:link w:val="Lainaus"/>
     <w:uiPriority w:val="29"/>
     <w:rsid w:val="00E40027"/>
     <w:rPr>
@@ -2020,9 +1542,9 @@
       <w:color w:val="404040" w:themeColor="text1" w:themeTint="BF"/>
     </w:rPr>
   </w:style>
-  <w:style w:type="paragraph" w:styleId="ListParagraph">
+  <w:style w:type="paragraph" w:styleId="Luettelokappale">
     <w:name w:val="List Paragraph"/>
-    <w:basedOn w:val="Normal"/>
+    <w:basedOn w:val="Normaali"/>
     <w:uiPriority w:val="34"/>
     <w:qFormat/>
     <w:rsid w:val="00E40027"/>
@@ -2031,9 +1553,9 @@
       <w:contextualSpacing/>
     </w:pPr>
   </w:style>
-  <w:style w:type="character" w:styleId="IntenseEmphasis">
+  <w:style w:type="character" w:styleId="Voimakaskorostus">
     <w:name w:val="Intense Emphasis"/>
-    <w:basedOn w:val="DefaultParagraphFont"/>
+    <w:basedOn w:val="Kappaleenoletusfontti"/>
     <w:uiPriority w:val="21"/>
     <w:qFormat/>
     <w:rsid w:val="00E40027"/>
@@ -2043,11 +1565,11 @@
       <w:color w:val="0F4761" w:themeColor="accent1" w:themeShade="BF"/>
     </w:rPr>
   </w:style>
-  <w:style w:type="paragraph" w:styleId="IntenseQuote">
+  <w:style w:type="paragraph" w:styleId="Erottuvalainaus">
     <w:name w:val="Intense Quote"/>
-    <w:basedOn w:val="Normal"/>
-    <w:next w:val="Normal"/>
-    <w:link w:val="IntenseQuoteChar"/>
+    <w:basedOn w:val="Normaali"/>
+    <w:next w:val="Normaali"/>
+    <w:link w:val="ErottuvalainausChar"/>
     <w:uiPriority w:val="30"/>
     <w:qFormat/>
     <w:rsid w:val="00E40027"/>
@@ -2066,10 +1588,10 @@
       <w:color w:val="0F4761" w:themeColor="accent1" w:themeShade="BF"/>
     </w:rPr>
   </w:style>
-  <w:style w:type="character" w:customStyle="1" w:styleId="IntenseQuoteChar">
-    <w:name w:val="Intense Quote Char"/>
-    <w:basedOn w:val="DefaultParagraphFont"/>
-    <w:link w:val="IntenseQuote"/>
+  <w:style w:type="character" w:customStyle="1" w:styleId="ErottuvalainausChar">
+    <w:name w:val="Erottuva lainaus Char"/>
+    <w:basedOn w:val="Kappaleenoletusfontti"/>
+    <w:link w:val="Erottuvalainaus"/>
     <w:uiPriority w:val="30"/>
     <w:rsid w:val="00E40027"/>
     <w:rPr>
@@ -2078,9 +1600,9 @@
       <w:color w:val="0F4761" w:themeColor="accent1" w:themeShade="BF"/>
     </w:rPr>
   </w:style>
-  <w:style w:type="character" w:styleId="IntenseReference">
+  <w:style w:type="character" w:styleId="Erottuvaviittaus">
     <w:name w:val="Intense Reference"/>
-    <w:basedOn w:val="DefaultParagraphFont"/>
+    <w:basedOn w:val="Kappaleenoletusfontti"/>
     <w:uiPriority w:val="32"/>
     <w:qFormat/>
     <w:rsid w:val="00E40027"/>

</xml_diff>